<commit_message>
Add additional older roles.
</commit_message>
<xml_diff>
--- a/resumes/jessika-parman-office-management.docx
+++ b/resumes/jessika-parman-office-management.docx
@@ -2,7 +2,7 @@
 <file path=word/document.xml><?xml version="1.0" encoding="utf-8"?>
 <w:document xmlns:w="http://schemas.openxmlformats.org/wordprocessingml/2006/main" xmlns:m="http://schemas.openxmlformats.org/officeDocument/2006/math" xmlns:r="http://schemas.openxmlformats.org/officeDocument/2006/relationships" xmlns:o="urn:schemas-microsoft-com:office:office" xmlns:v="urn:schemas-microsoft-com:vml" xmlns:w10="urn:schemas-microsoft-com:office:word" xmlns:a="http://schemas.openxmlformats.org/drawingml/2006/main" xmlns:pic="http://schemas.openxmlformats.org/drawingml/2006/picture" xmlns:wp="http://schemas.openxmlformats.org/drawingml/2006/wordprocessingDrawing">
   <w:body>
-    <w:bookmarkStart w:id="67" w:name="jessika-parman--jessikajessikaparmancom"/>
+    <w:bookmarkStart w:id="70" w:name="jessika-parman--jessikajessikaparmancom"/>
     <w:p>
       <w:pPr>
         <w:pStyle w:val="Heading1"/>
@@ -233,7 +233,7 @@
     </w:p>
     <w:bookmarkEnd w:id="26"/>
     <w:bookmarkEnd w:id="27"/>
-    <w:bookmarkStart w:id="48" w:name="work-experience"/>
+    <w:bookmarkStart w:id="51" w:name="work-experience"/>
     <w:p>
       <w:pPr>
         <w:pStyle w:val="Heading2"/>
@@ -734,7 +734,7 @@
     </w:p>
     <w:bookmarkEnd w:id="42"/>
     <w:bookmarkEnd w:id="43"/>
-    <w:bookmarkStart w:id="47" w:name="older-roles-side-projects"/>
+    <w:bookmarkStart w:id="50" w:name="older-roles-side-projects"/>
     <w:p>
       <w:pPr>
         <w:pStyle w:val="Heading3"/>
@@ -840,13 +840,82 @@
           <w:numId w:val="1009"/>
         </w:numPr>
       </w:pPr>
+      <w:hyperlink r:id="rId47">
+        <w:r>
+          <w:rPr>
+            <w:rStyle w:val="Hyperlink"/>
+          </w:rPr>
+          <w:t xml:space="preserve">A Better Handyman</w:t>
+        </w:r>
+      </w:hyperlink>
+      <w:r>
+        <w:t xml:space="preserve"> </w:t>
+      </w:r>
+      <w:r>
+        <w:t xml:space="preserve">— Office Manager (December 2016–February 2017)</w:t>
+      </w:r>
+    </w:p>
+    <w:p>
+      <w:pPr>
+        <w:pStyle w:val="Compact"/>
+        <w:numPr>
+          <w:ilvl w:val="0"/>
+          <w:numId w:val="1009"/>
+        </w:numPr>
+      </w:pPr>
+      <w:hyperlink r:id="rId48">
+        <w:r>
+          <w:rPr>
+            <w:rStyle w:val="Hyperlink"/>
+          </w:rPr>
+          <w:t xml:space="preserve">Contract Furnishings Mart</w:t>
+        </w:r>
+      </w:hyperlink>
+      <w:r>
+        <w:t xml:space="preserve"> </w:t>
+      </w:r>
+      <w:r>
+        <w:t xml:space="preserve">— Office Manager (November 2016–December 2016)</w:t>
+      </w:r>
+    </w:p>
+    <w:p>
+      <w:pPr>
+        <w:pStyle w:val="Compact"/>
+        <w:numPr>
+          <w:ilvl w:val="0"/>
+          <w:numId w:val="1009"/>
+        </w:numPr>
+      </w:pPr>
       <w:r>
         <w:t xml:space="preserve">Blazing Gypsy Boutique — Owner (July 2016–January 2019)</w:t>
       </w:r>
     </w:p>
-    <w:bookmarkEnd w:id="47"/>
-    <w:bookmarkEnd w:id="48"/>
-    <w:bookmarkStart w:id="64" w:name="skills"/>
+    <w:p>
+      <w:pPr>
+        <w:pStyle w:val="Compact"/>
+        <w:numPr>
+          <w:ilvl w:val="0"/>
+          <w:numId w:val="1009"/>
+        </w:numPr>
+      </w:pPr>
+      <w:hyperlink r:id="rId49">
+        <w:r>
+          <w:rPr>
+            <w:rStyle w:val="Hyperlink"/>
+          </w:rPr>
+          <w:t xml:space="preserve">Floor Connection</w:t>
+        </w:r>
+      </w:hyperlink>
+      <w:r>
+        <w:t xml:space="preserve"> </w:t>
+      </w:r>
+      <w:r>
+        <w:t xml:space="preserve">— Warehouse Manager, Project Manager, Office Manager (April 2012–July 2016)</w:t>
+      </w:r>
+    </w:p>
+    <w:bookmarkEnd w:id="50"/>
+    <w:bookmarkEnd w:id="51"/>
+    <w:bookmarkStart w:id="67" w:name="skills"/>
     <w:p>
       <w:pPr>
         <w:pStyle w:val="Heading2"/>
@@ -903,7 +972,7 @@
       <w:r>
         <w:t xml:space="preserve"> </w:t>
       </w:r>
-      <w:hyperlink r:id="rId49">
+      <w:hyperlink r:id="rId52">
         <w:r>
           <w:rPr>
             <w:rStyle w:val="Hyperlink"/>
@@ -917,7 +986,7 @@
       <w:r>
         <w:t xml:space="preserve"> </w:t>
       </w:r>
-      <w:hyperlink r:id="rId50">
+      <w:hyperlink r:id="rId53">
         <w:r>
           <w:rPr>
             <w:rStyle w:val="Hyperlink"/>
@@ -931,7 +1000,7 @@
       <w:r>
         <w:t xml:space="preserve"> </w:t>
       </w:r>
-      <w:hyperlink r:id="rId51">
+      <w:hyperlink r:id="rId54">
         <w:r>
           <w:rPr>
             <w:rStyle w:val="Hyperlink"/>
@@ -959,7 +1028,7 @@
       <w:r>
         <w:t xml:space="preserve"> </w:t>
       </w:r>
-      <w:hyperlink r:id="rId52">
+      <w:hyperlink r:id="rId55">
         <w:r>
           <w:rPr>
             <w:rStyle w:val="Hyperlink"/>
@@ -987,7 +1056,7 @@
       <w:r>
         <w:t xml:space="preserve"> </w:t>
       </w:r>
-      <w:hyperlink r:id="rId53">
+      <w:hyperlink r:id="rId56">
         <w:r>
           <w:rPr>
             <w:rStyle w:val="Hyperlink"/>
@@ -1001,7 +1070,7 @@
       <w:r>
         <w:t xml:space="preserve"> </w:t>
       </w:r>
-      <w:hyperlink r:id="rId54">
+      <w:hyperlink r:id="rId57">
         <w:r>
           <w:rPr>
             <w:rStyle w:val="Hyperlink"/>
@@ -1015,7 +1084,7 @@
       <w:r>
         <w:t xml:space="preserve"> </w:t>
       </w:r>
-      <w:hyperlink r:id="rId55">
+      <w:hyperlink r:id="rId58">
         <w:r>
           <w:rPr>
             <w:rStyle w:val="Hyperlink"/>
@@ -1029,7 +1098,7 @@
       <w:r>
         <w:t xml:space="preserve"> </w:t>
       </w:r>
-      <w:hyperlink r:id="rId56">
+      <w:hyperlink r:id="rId59">
         <w:r>
           <w:rPr>
             <w:rStyle w:val="Hyperlink"/>
@@ -1043,7 +1112,7 @@
       <w:r>
         <w:t xml:space="preserve"> </w:t>
       </w:r>
-      <w:hyperlink r:id="rId57">
+      <w:hyperlink r:id="rId60">
         <w:r>
           <w:rPr>
             <w:rStyle w:val="Hyperlink"/>
@@ -1057,7 +1126,7 @@
       <w:r>
         <w:t xml:space="preserve"> </w:t>
       </w:r>
-      <w:hyperlink r:id="rId58">
+      <w:hyperlink r:id="rId61">
         <w:r>
           <w:rPr>
             <w:rStyle w:val="Hyperlink"/>
@@ -1071,7 +1140,7 @@
       <w:r>
         <w:t xml:space="preserve"> </w:t>
       </w:r>
-      <w:hyperlink r:id="rId59">
+      <w:hyperlink r:id="rId62">
         <w:r>
           <w:rPr>
             <w:rStyle w:val="Hyperlink"/>
@@ -1085,7 +1154,7 @@
       <w:r>
         <w:t xml:space="preserve"> </w:t>
       </w:r>
-      <w:hyperlink r:id="rId60">
+      <w:hyperlink r:id="rId63">
         <w:r>
           <w:rPr>
             <w:rStyle w:val="Hyperlink"/>
@@ -1099,7 +1168,7 @@
       <w:r>
         <w:t xml:space="preserve"> </w:t>
       </w:r>
-      <w:hyperlink r:id="rId61">
+      <w:hyperlink r:id="rId64">
         <w:r>
           <w:rPr>
             <w:rStyle w:val="Hyperlink"/>
@@ -1113,7 +1182,7 @@
       <w:r>
         <w:t xml:space="preserve"> </w:t>
       </w:r>
-      <w:hyperlink r:id="rId62">
+      <w:hyperlink r:id="rId65">
         <w:r>
           <w:rPr>
             <w:rStyle w:val="Hyperlink"/>
@@ -1127,7 +1196,7 @@
       <w:r>
         <w:t xml:space="preserve"> </w:t>
       </w:r>
-      <w:hyperlink r:id="rId63">
+      <w:hyperlink r:id="rId66">
         <w:r>
           <w:rPr>
             <w:rStyle w:val="Hyperlink"/>
@@ -1183,8 +1252,8 @@
         <w:t xml:space="preserve">accounts payable, accounts receivable, reconciliation, record keeping.</w:t>
       </w:r>
     </w:p>
-    <w:bookmarkEnd w:id="64"/>
-    <w:bookmarkStart w:id="66" w:name="education"/>
+    <w:bookmarkEnd w:id="67"/>
+    <w:bookmarkStart w:id="69" w:name="education"/>
     <w:p>
       <w:pPr>
         <w:pStyle w:val="Heading2"/>
@@ -1197,7 +1266,7 @@
       <w:pPr>
         <w:pStyle w:val="FirstParagraph"/>
       </w:pPr>
-      <w:hyperlink r:id="rId65">
+      <w:hyperlink r:id="rId68">
         <w:r>
           <w:rPr>
             <w:rStyle w:val="Hyperlink"/>
@@ -1225,8 +1294,8 @@
         <w:t xml:space="preserve">major, no degree.</w:t>
       </w:r>
     </w:p>
-    <w:bookmarkEnd w:id="66"/>
-    <w:bookmarkEnd w:id="67"/>
+    <w:bookmarkEnd w:id="69"/>
+    <w:bookmarkEnd w:id="70"/>
     <w:sectPr>
       <w:pgSz w:h="15840" w:w="12240"/>
       <w:pgMar w:bottom="1440" w:footer="720" w:gutter="0" w:header="720" w:left="1440" w:right="1440" w:top="1440"/>

</xml_diff>